<commit_message>
member add - Member  list
</commit_message>
<xml_diff>
--- a/GYM APPLICATION.docx
+++ b/GYM APPLICATION.docx
@@ -88,6 +88,8 @@
         </w:rPr>
         <w:t>FontAwesome</w:t>
       </w:r>
+      <w:bookmarkStart w:id="0" w:name="_GoBack"/>
+      <w:bookmarkEnd w:id="0"/>
       <w:proofErr w:type="spellEnd"/>
     </w:p>
     <w:p>
@@ -144,112 +146,191 @@
         </w:rPr>
         <w:t>Auth</w:t>
       </w:r>
-    </w:p>
-    <w:p>
-      <w:pPr>
-        <w:rPr>
-          <w:b/>
-          <w:sz w:val="40"/>
-          <w:szCs w:val="40"/>
-        </w:rPr>
-      </w:pPr>
-    </w:p>
-    <w:p>
-      <w:pPr>
-        <w:rPr>
-          <w:b/>
-          <w:sz w:val="40"/>
-          <w:szCs w:val="40"/>
-        </w:rPr>
-      </w:pPr>
-    </w:p>
-    <w:p>
-      <w:pPr>
-        <w:rPr>
-          <w:b/>
-          <w:sz w:val="40"/>
-          <w:szCs w:val="40"/>
-        </w:rPr>
-      </w:pPr>
-    </w:p>
-    <w:p>
-      <w:pPr>
-        <w:rPr>
-          <w:b/>
-          <w:sz w:val="40"/>
-          <w:szCs w:val="40"/>
-        </w:rPr>
-      </w:pPr>
-    </w:p>
-    <w:p>
-      <w:pPr>
-        <w:rPr>
-          <w:b/>
-          <w:sz w:val="40"/>
-          <w:szCs w:val="40"/>
-        </w:rPr>
-      </w:pPr>
-    </w:p>
-    <w:p>
-      <w:pPr>
-        <w:rPr>
-          <w:b/>
-          <w:sz w:val="40"/>
-          <w:szCs w:val="40"/>
-        </w:rPr>
-      </w:pPr>
-    </w:p>
-    <w:p>
-      <w:pPr>
-        <w:rPr>
-          <w:b/>
-          <w:sz w:val="40"/>
-          <w:szCs w:val="40"/>
-        </w:rPr>
-      </w:pPr>
-    </w:p>
-    <w:p>
-      <w:pPr>
-        <w:rPr>
-          <w:b/>
-          <w:sz w:val="40"/>
-          <w:szCs w:val="40"/>
-        </w:rPr>
-      </w:pPr>
-    </w:p>
-    <w:p>
-      <w:pPr>
-        <w:rPr>
-          <w:b/>
-          <w:sz w:val="40"/>
-          <w:szCs w:val="40"/>
-        </w:rPr>
-      </w:pPr>
-    </w:p>
-    <w:p>
-      <w:pPr>
-        <w:rPr>
-          <w:b/>
-          <w:sz w:val="40"/>
-          <w:szCs w:val="40"/>
-        </w:rPr>
-      </w:pPr>
-    </w:p>
-    <w:p>
-      <w:pPr>
-        <w:rPr>
-          <w:b/>
-          <w:sz w:val="40"/>
-          <w:szCs w:val="40"/>
-        </w:rPr>
-      </w:pPr>
-      <w:r>
-        <w:rPr>
-          <w:b/>
-          <w:sz w:val="40"/>
-          <w:szCs w:val="40"/>
-        </w:rPr>
-        <w:lastRenderedPageBreak/>
+      <w:r>
+        <w:rPr>
+          <w:b/>
+          <w:sz w:val="40"/>
+          <w:szCs w:val="40"/>
+        </w:rPr>
+        <w:t xml:space="preserve"> </w:t>
+      </w:r>
+    </w:p>
+    <w:p>
+      <w:pPr>
+        <w:rPr>
+          <w:b/>
+          <w:sz w:val="40"/>
+          <w:szCs w:val="40"/>
+        </w:rPr>
+      </w:pPr>
+      <w:r>
+        <w:rPr>
+          <w:b/>
+          <w:sz w:val="40"/>
+          <w:szCs w:val="40"/>
+        </w:rPr>
+        <w:t>Auth guard</w:t>
+      </w:r>
+    </w:p>
+    <w:p>
+      <w:pPr>
+        <w:rPr>
+          <w:b/>
+          <w:sz w:val="40"/>
+          <w:szCs w:val="40"/>
+        </w:rPr>
+      </w:pPr>
+      <w:proofErr w:type="spellStart"/>
+      <w:r>
+        <w:rPr>
+          <w:b/>
+          <w:sz w:val="40"/>
+          <w:szCs w:val="40"/>
+        </w:rPr>
+        <w:t>Inteceptor</w:t>
+      </w:r>
+      <w:proofErr w:type="spellEnd"/>
+    </w:p>
+    <w:p>
+      <w:pPr>
+        <w:rPr>
+          <w:b/>
+          <w:sz w:val="40"/>
+          <w:szCs w:val="40"/>
+        </w:rPr>
+      </w:pPr>
+      <w:proofErr w:type="spellStart"/>
+      <w:r>
+        <w:rPr>
+          <w:b/>
+          <w:sz w:val="40"/>
+          <w:szCs w:val="40"/>
+        </w:rPr>
+        <w:t>Ngx</w:t>
+      </w:r>
+      <w:proofErr w:type="spellEnd"/>
+      <w:r>
+        <w:rPr>
+          <w:b/>
+          <w:sz w:val="40"/>
+          <w:szCs w:val="40"/>
+        </w:rPr>
+        <w:t xml:space="preserve"> Bootstrap</w:t>
+      </w:r>
+    </w:p>
+    <w:p>
+      <w:pPr>
+        <w:rPr>
+          <w:b/>
+          <w:sz w:val="40"/>
+          <w:szCs w:val="40"/>
+        </w:rPr>
+      </w:pPr>
+    </w:p>
+    <w:p>
+      <w:pPr>
+        <w:rPr>
+          <w:b/>
+          <w:sz w:val="40"/>
+          <w:szCs w:val="40"/>
+        </w:rPr>
+      </w:pPr>
+    </w:p>
+    <w:p>
+      <w:pPr>
+        <w:rPr>
+          <w:b/>
+          <w:sz w:val="40"/>
+          <w:szCs w:val="40"/>
+        </w:rPr>
+      </w:pPr>
+    </w:p>
+    <w:p>
+      <w:pPr>
+        <w:rPr>
+          <w:b/>
+          <w:sz w:val="40"/>
+          <w:szCs w:val="40"/>
+        </w:rPr>
+      </w:pPr>
+    </w:p>
+    <w:p>
+      <w:pPr>
+        <w:rPr>
+          <w:b/>
+          <w:sz w:val="40"/>
+          <w:szCs w:val="40"/>
+        </w:rPr>
+      </w:pPr>
+    </w:p>
+    <w:p>
+      <w:pPr>
+        <w:rPr>
+          <w:b/>
+          <w:sz w:val="40"/>
+          <w:szCs w:val="40"/>
+        </w:rPr>
+      </w:pPr>
+    </w:p>
+    <w:p>
+      <w:pPr>
+        <w:rPr>
+          <w:b/>
+          <w:sz w:val="40"/>
+          <w:szCs w:val="40"/>
+        </w:rPr>
+      </w:pPr>
+    </w:p>
+    <w:p>
+      <w:pPr>
+        <w:rPr>
+          <w:b/>
+          <w:sz w:val="40"/>
+          <w:szCs w:val="40"/>
+        </w:rPr>
+      </w:pPr>
+    </w:p>
+    <w:p>
+      <w:pPr>
+        <w:rPr>
+          <w:b/>
+          <w:sz w:val="40"/>
+          <w:szCs w:val="40"/>
+        </w:rPr>
+      </w:pPr>
+    </w:p>
+    <w:p>
+      <w:pPr>
+        <w:rPr>
+          <w:b/>
+          <w:sz w:val="40"/>
+          <w:szCs w:val="40"/>
+        </w:rPr>
+      </w:pPr>
+    </w:p>
+    <w:p>
+      <w:pPr>
+        <w:rPr>
+          <w:b/>
+          <w:sz w:val="40"/>
+          <w:szCs w:val="40"/>
+        </w:rPr>
+      </w:pPr>
+    </w:p>
+    <w:p>
+      <w:pPr>
+        <w:rPr>
+          <w:b/>
+          <w:sz w:val="40"/>
+          <w:szCs w:val="40"/>
+        </w:rPr>
+      </w:pPr>
+      <w:r>
+        <w:rPr>
+          <w:b/>
+          <w:sz w:val="40"/>
+          <w:szCs w:val="40"/>
+        </w:rPr>
         <w:t>Programs</w:t>
       </w:r>
     </w:p>
@@ -630,6 +711,7 @@
           <w:sz w:val="36"/>
           <w:szCs w:val="36"/>
         </w:rPr>
+        <w:lastRenderedPageBreak/>
         <w:t>Alert Member Before their membership Becomes Expire</w:t>
       </w:r>
     </w:p>
@@ -674,7 +756,6 @@
           <w:sz w:val="40"/>
           <w:szCs w:val="40"/>
         </w:rPr>
-        <w:lastRenderedPageBreak/>
         <w:t>Enrollments</w:t>
       </w:r>
     </w:p>
@@ -1237,8 +1318,6 @@
           <w:szCs w:val="40"/>
         </w:rPr>
       </w:pPr>
-      <w:bookmarkStart w:id="0" w:name="_GoBack"/>
-      <w:bookmarkEnd w:id="0"/>
     </w:p>
     <w:p>
       <w:pPr>
@@ -1274,6 +1353,7 @@
           <w:sz w:val="28"/>
           <w:szCs w:val="28"/>
         </w:rPr>
+        <w:lastRenderedPageBreak/>
         <w:t>Payment Notification</w:t>
       </w:r>
     </w:p>

</xml_diff>